<commit_message>
include imputation files and CONFIG
</commit_message>
<xml_diff>
--- a/lib/Summary of Imputation.docx
+++ b/lib/Summary of Imputation.docx
@@ -1026,12 +1026,121 @@
         <w:ind w:firstLine="360"/>
         <w:rPr>
           <w:rFonts w:ascii="Courier" w:hAnsi="Courier"/>
-        </w:rPr>
-      </w:pPr>
-      <w:proofErr w:type="gramStart"/>
-      <w:r>
-        <w:rPr>
-          <w:rFonts w:ascii="Courier" w:hAnsi="Courier"/>
+          <w:highlight w:val="lightGray"/>
+        </w:rPr>
+      </w:pPr>
+      <w:r>
+        <w:rPr>
+          <w:rFonts w:ascii="Courier" w:hAnsi="Courier"/>
+          <w:highlight w:val="lightGray"/>
+        </w:rPr>
+        <w:t>#</w:t>
+      </w:r>
+      <w:proofErr w:type="gramStart"/>
+      <w:r>
+        <w:rPr>
+          <w:rFonts w:ascii="Courier" w:hAnsi="Courier"/>
+          <w:highlight w:val="lightGray"/>
+        </w:rPr>
+        <w:t>!/</w:t>
+      </w:r>
+      <w:proofErr w:type="gramEnd"/>
+      <w:r>
+        <w:rPr>
+          <w:rFonts w:ascii="Courier" w:hAnsi="Courier"/>
+          <w:highlight w:val="lightGray"/>
+        </w:rPr>
+        <w:t>bin/bash</w:t>
+      </w:r>
+    </w:p>
+    <w:p>
+      <w:pPr>
+        <w:ind w:firstLine="360"/>
+        <w:rPr>
+          <w:rFonts w:ascii="Courier" w:hAnsi="Courier"/>
+          <w:highlight w:val="lightGray"/>
+        </w:rPr>
+      </w:pPr>
+    </w:p>
+    <w:p>
+      <w:pPr>
+        <w:ind w:firstLine="360"/>
+        <w:rPr>
+          <w:rFonts w:ascii="Courier" w:hAnsi="Courier"/>
+          <w:highlight w:val="lightGray"/>
+        </w:rPr>
+      </w:pPr>
+      <w:proofErr w:type="gramStart"/>
+      <w:r>
+        <w:rPr>
+          <w:rFonts w:ascii="Courier" w:hAnsi="Courier"/>
+          <w:highlight w:val="lightGray"/>
+        </w:rPr>
+        <w:t>for</w:t>
+      </w:r>
+      <w:proofErr w:type="gramEnd"/>
+      <w:r>
+        <w:rPr>
+          <w:rFonts w:ascii="Courier" w:hAnsi="Courier"/>
+          <w:highlight w:val="lightGray"/>
+        </w:rPr>
+        <w:t xml:space="preserve"> </w:t>
+      </w:r>
+      <w:proofErr w:type="spellStart"/>
+      <w:r>
+        <w:rPr>
+          <w:rFonts w:ascii="Courier" w:hAnsi="Courier"/>
+          <w:highlight w:val="lightGray"/>
+        </w:rPr>
+        <w:t>i</w:t>
+      </w:r>
+      <w:proofErr w:type="spellEnd"/>
+      <w:r>
+        <w:rPr>
+          <w:rFonts w:ascii="Courier" w:hAnsi="Courier"/>
+          <w:highlight w:val="lightGray"/>
+        </w:rPr>
+        <w:t xml:space="preserve"> in $(</w:t>
+      </w:r>
+      <w:proofErr w:type="spellStart"/>
+      <w:r>
+        <w:rPr>
+          <w:rFonts w:ascii="Courier" w:hAnsi="Courier"/>
+          <w:highlight w:val="lightGray"/>
+        </w:rPr>
+        <w:t>seq</w:t>
+      </w:r>
+      <w:proofErr w:type="spellEnd"/>
+      <w:r>
+        <w:rPr>
+          <w:rFonts w:ascii="Courier" w:hAnsi="Courier"/>
+          <w:highlight w:val="lightGray"/>
+        </w:rPr>
+        <w:t xml:space="preserve"> 1 22); do</w:t>
+      </w:r>
+    </w:p>
+    <w:p>
+      <w:pPr>
+        <w:ind w:firstLine="360"/>
+        <w:rPr>
+          <w:rFonts w:ascii="Courier" w:hAnsi="Courier"/>
+          <w:highlight w:val="lightGray"/>
+        </w:rPr>
+      </w:pPr>
+    </w:p>
+    <w:p>
+      <w:pPr>
+        <w:ind w:firstLine="360"/>
+        <w:rPr>
+          <w:rFonts w:ascii="Courier" w:hAnsi="Courier"/>
+          <w:highlight w:val="lightGray"/>
+        </w:rPr>
+      </w:pPr>
+      <w:proofErr w:type="gramStart"/>
+      <w:r>
+        <w:rPr>
+          <w:rFonts w:ascii="Courier" w:hAnsi="Courier"/>
+          <w:highlight w:val="lightGray"/>
         </w:rPr>
         <w:t>cat</w:t>
       </w:r>
@@ -1039,6 +1148,7 @@
       <w:r>
         <w:rPr>
           <w:rFonts w:ascii="Courier" w:hAnsi="Courier"/>
+          <w:highlight w:val="lightGray"/>
         </w:rPr>
         <w:t xml:space="preserve"> </w:t>
       </w:r>
@@ -1046,6 +1156,7 @@
       <w:r>
         <w:rPr>
           <w:rFonts w:ascii="Courier" w:hAnsi="Courier"/>
+          <w:highlight w:val="lightGray"/>
         </w:rPr>
         <w:t>neam_alignment_chr</w:t>
       </w:r>
@@ -1053,19 +1164,278 @@
       <w:r>
         <w:rPr>
           <w:rFonts w:ascii="Courier" w:hAnsi="Courier"/>
+          <w:highlight w:val="lightGray"/>
+        </w:rPr>
+        <w:t>${CHR}.</w:t>
+      </w:r>
+      <w:proofErr w:type="spellStart"/>
+      <w:r>
+        <w:rPr>
+          <w:rFonts w:ascii="Courier" w:hAnsi="Courier"/>
+          <w:highlight w:val="lightGray"/>
+        </w:rPr>
+        <w:t>snp.strand</w:t>
+      </w:r>
+      <w:proofErr w:type="spellEnd"/>
+      <w:r>
+        <w:rPr>
+          <w:rFonts w:ascii="Courier" w:hAnsi="Courier"/>
+          <w:highlight w:val="lightGray"/>
+        </w:rPr>
+        <w:t xml:space="preserve"> | </w:t>
+      </w:r>
+      <w:proofErr w:type="spellStart"/>
+      <w:r>
+        <w:rPr>
+          <w:rFonts w:ascii="Courier" w:hAnsi="Courier"/>
+          <w:highlight w:val="lightGray"/>
+        </w:rPr>
+        <w:t>grep</w:t>
+      </w:r>
+      <w:proofErr w:type="spellEnd"/>
+      <w:r>
+        <w:rPr>
+          <w:rFonts w:ascii="Courier" w:hAnsi="Courier"/>
+          <w:highlight w:val="lightGray"/>
+        </w:rPr>
+        <w:t xml:space="preserve"> "strand" | </w:t>
+      </w:r>
+      <w:proofErr w:type="spellStart"/>
+      <w:r>
+        <w:rPr>
+          <w:rFonts w:ascii="Courier" w:hAnsi="Courier"/>
+          <w:highlight w:val="lightGray"/>
+        </w:rPr>
+        <w:t>awk</w:t>
+      </w:r>
+      <w:proofErr w:type="spellEnd"/>
+      <w:r>
+        <w:rPr>
+          <w:rFonts w:ascii="Courier" w:hAnsi="Courier"/>
+          <w:highlight w:val="lightGray"/>
+        </w:rPr>
+        <w:t xml:space="preserve"> '{ print $2 }' &gt; </w:t>
+      </w:r>
+      <w:proofErr w:type="spellStart"/>
+      <w:r>
+        <w:rPr>
+          <w:rFonts w:ascii="Courier" w:hAnsi="Courier"/>
+          <w:highlight w:val="lightGray"/>
+        </w:rPr>
+        <w:t>flip.chr</w:t>
+      </w:r>
+      <w:proofErr w:type="spellEnd"/>
+      <w:r>
+        <w:rPr>
+          <w:rFonts w:ascii="Courier" w:hAnsi="Courier"/>
+          <w:highlight w:val="lightGray"/>
         </w:rPr>
         <w:t>${CHR}</w:t>
       </w:r>
-      <w:r>
-        <w:rPr>
-          <w:rFonts w:ascii="Courier" w:hAnsi="Courier"/>
-        </w:rPr>
-        <w:t>.</w:t>
-      </w:r>
-      <w:proofErr w:type="spellStart"/>
-      <w:r>
-        <w:rPr>
-          <w:rFonts w:ascii="Courier" w:hAnsi="Courier"/>
+    </w:p>
+    <w:p>
+      <w:pPr>
+        <w:ind w:firstLine="360"/>
+        <w:rPr>
+          <w:rFonts w:ascii="Courier" w:hAnsi="Courier"/>
+        </w:rPr>
+      </w:pPr>
+      <w:proofErr w:type="gramStart"/>
+      <w:r>
+        <w:rPr>
+          <w:rFonts w:ascii="Courier" w:hAnsi="Courier"/>
+          <w:highlight w:val="lightGray"/>
+        </w:rPr>
+        <w:t>done</w:t>
+      </w:r>
+      <w:proofErr w:type="gramEnd"/>
+      <w:r>
+        <w:rPr>
+          <w:rFonts w:ascii="Courier" w:hAnsi="Courier"/>
+        </w:rPr>
+        <w:t xml:space="preserve"> </w:t>
+      </w:r>
+    </w:p>
+    <w:p>
+      <w:pPr>
+        <w:ind w:firstLine="360"/>
+        <w:rPr>
+          <w:rFonts w:ascii="Courier" w:hAnsi="Courier"/>
+        </w:rPr>
+      </w:pPr>
+    </w:p>
+    <w:p>
+      <w:pPr>
+        <w:ind w:firstLine="360"/>
+      </w:pPr>
+      <w:r>
+        <w:t xml:space="preserve">To obtain the </w:t>
+      </w:r>
+      <w:proofErr w:type="gramStart"/>
+      <w:r>
+        <w:t>sites which</w:t>
+      </w:r>
+      <w:proofErr w:type="gramEnd"/>
+      <w:r>
+        <w:t xml:space="preserve"> have other problems, we do the same thing and keep these in a similar file. </w:t>
+      </w:r>
+    </w:p>
+    <w:p>
+      <w:pPr>
+        <w:ind w:firstLine="360"/>
+      </w:pPr>
+    </w:p>
+    <w:p>
+      <w:pPr>
+        <w:ind w:firstLine="360"/>
+        <w:rPr>
+          <w:rFonts w:ascii="Courier" w:hAnsi="Courier"/>
+          <w:highlight w:val="lightGray"/>
+        </w:rPr>
+      </w:pPr>
+      <w:r>
+        <w:rPr>
+          <w:rFonts w:ascii="Courier" w:hAnsi="Courier"/>
+          <w:highlight w:val="lightGray"/>
+        </w:rPr>
+        <w:t>#</w:t>
+      </w:r>
+      <w:proofErr w:type="gramStart"/>
+      <w:r>
+        <w:rPr>
+          <w:rFonts w:ascii="Courier" w:hAnsi="Courier"/>
+          <w:highlight w:val="lightGray"/>
+        </w:rPr>
+        <w:t>!/</w:t>
+      </w:r>
+      <w:proofErr w:type="gramEnd"/>
+      <w:r>
+        <w:rPr>
+          <w:rFonts w:ascii="Courier" w:hAnsi="Courier"/>
+          <w:highlight w:val="lightGray"/>
+        </w:rPr>
+        <w:t>bin/bash</w:t>
+      </w:r>
+    </w:p>
+    <w:p>
+      <w:pPr>
+        <w:ind w:firstLine="360"/>
+        <w:rPr>
+          <w:rFonts w:ascii="Courier" w:hAnsi="Courier"/>
+          <w:highlight w:val="lightGray"/>
+        </w:rPr>
+      </w:pPr>
+    </w:p>
+    <w:p>
+      <w:pPr>
+        <w:ind w:firstLine="360"/>
+        <w:rPr>
+          <w:rFonts w:ascii="Courier" w:hAnsi="Courier"/>
+          <w:highlight w:val="lightGray"/>
+        </w:rPr>
+      </w:pPr>
+      <w:proofErr w:type="gramStart"/>
+      <w:r>
+        <w:rPr>
+          <w:rFonts w:ascii="Courier" w:hAnsi="Courier"/>
+          <w:highlight w:val="lightGray"/>
+        </w:rPr>
+        <w:t>for</w:t>
+      </w:r>
+      <w:proofErr w:type="gramEnd"/>
+      <w:r>
+        <w:rPr>
+          <w:rFonts w:ascii="Courier" w:hAnsi="Courier"/>
+          <w:highlight w:val="lightGray"/>
+        </w:rPr>
+        <w:t xml:space="preserve"> </w:t>
+      </w:r>
+      <w:proofErr w:type="spellStart"/>
+      <w:r>
+        <w:rPr>
+          <w:rFonts w:ascii="Courier" w:hAnsi="Courier"/>
+          <w:highlight w:val="lightGray"/>
+        </w:rPr>
+        <w:t>i</w:t>
+      </w:r>
+      <w:proofErr w:type="spellEnd"/>
+      <w:r>
+        <w:rPr>
+          <w:rFonts w:ascii="Courier" w:hAnsi="Courier"/>
+          <w:highlight w:val="lightGray"/>
+        </w:rPr>
+        <w:t xml:space="preserve"> in $(</w:t>
+      </w:r>
+      <w:proofErr w:type="spellStart"/>
+      <w:r>
+        <w:rPr>
+          <w:rFonts w:ascii="Courier" w:hAnsi="Courier"/>
+          <w:highlight w:val="lightGray"/>
+        </w:rPr>
+        <w:t>seq</w:t>
+      </w:r>
+      <w:proofErr w:type="spellEnd"/>
+      <w:r>
+        <w:rPr>
+          <w:rFonts w:ascii="Courier" w:hAnsi="Courier"/>
+          <w:highlight w:val="lightGray"/>
+        </w:rPr>
+        <w:t xml:space="preserve"> 1 22); do</w:t>
+      </w:r>
+    </w:p>
+    <w:p>
+      <w:pPr>
+        <w:ind w:firstLine="360"/>
+        <w:rPr>
+          <w:highlight w:val="lightGray"/>
+        </w:rPr>
+      </w:pPr>
+    </w:p>
+    <w:p>
+      <w:pPr>
+        <w:ind w:firstLine="360"/>
+        <w:rPr>
+          <w:rFonts w:ascii="Courier" w:hAnsi="Courier"/>
+          <w:highlight w:val="lightGray"/>
+        </w:rPr>
+      </w:pPr>
+      <w:proofErr w:type="gramStart"/>
+      <w:r>
+        <w:rPr>
+          <w:rFonts w:ascii="Courier" w:hAnsi="Courier"/>
+          <w:highlight w:val="lightGray"/>
+        </w:rPr>
+        <w:t>cat</w:t>
+      </w:r>
+      <w:proofErr w:type="gramEnd"/>
+      <w:r>
+        <w:rPr>
+          <w:rFonts w:ascii="Courier" w:hAnsi="Courier"/>
+          <w:highlight w:val="lightGray"/>
+        </w:rPr>
+        <w:t xml:space="preserve"> </w:t>
+      </w:r>
+      <w:proofErr w:type="spellStart"/>
+      <w:r>
+        <w:rPr>
+          <w:rFonts w:ascii="Courier" w:hAnsi="Courier"/>
+          <w:highlight w:val="lightGray"/>
+        </w:rPr>
+        <w:t>neam_alignment_chr</w:t>
+      </w:r>
+      <w:proofErr w:type="spellEnd"/>
+      <w:r>
+        <w:rPr>
+          <w:rFonts w:ascii="Courier" w:hAnsi="Courier"/>
+          <w:highlight w:val="lightGray"/>
+        </w:rPr>
+        <w:t>${CHR}.</w:t>
+      </w:r>
+      <w:proofErr w:type="spellStart"/>
+      <w:r>
+        <w:rPr>
+          <w:rFonts w:ascii="Courier" w:hAnsi="Courier"/>
+          <w:highlight w:val="lightGray"/>
         </w:rPr>
         <w:t>snp.strand</w:t>
       </w:r>
@@ -1073,6 +1443,7 @@
       <w:r>
         <w:rPr>
           <w:rFonts w:ascii="Courier" w:hAnsi="Courier"/>
+          <w:highlight w:val="lightGray"/>
         </w:rPr>
         <w:t xml:space="preserve"> | </w:t>
       </w:r>
@@ -1080,6 +1451,7 @@
       <w:r>
         <w:rPr>
           <w:rFonts w:ascii="Courier" w:hAnsi="Courier"/>
+          <w:highlight w:val="lightGray"/>
         </w:rPr>
         <w:t>grep</w:t>
       </w:r>
@@ -1087,19 +1459,28 @@
       <w:r>
         <w:rPr>
           <w:rFonts w:ascii="Courier" w:hAnsi="Courier"/>
-        </w:rPr>
-        <w:t xml:space="preserve"> "strand"</w:t>
-      </w:r>
-      <w:r>
-        <w:rPr>
-          <w:rFonts w:ascii="Courier" w:hAnsi="Courier"/>
-        </w:rPr>
-        <w:t xml:space="preserve"> | </w:t>
-      </w:r>
-      <w:proofErr w:type="spellStart"/>
-      <w:r>
-        <w:rPr>
-          <w:rFonts w:ascii="Courier" w:hAnsi="Courier"/>
+          <w:highlight w:val="lightGray"/>
+        </w:rPr>
+        <w:t xml:space="preserve"> "</w:t>
+      </w:r>
+      <w:r>
+        <w:rPr>
+          <w:highlight w:val="lightGray"/>
+        </w:rPr>
+        <w:t xml:space="preserve"> </w:t>
+      </w:r>
+      <w:r>
+        <w:rPr>
+          <w:rFonts w:ascii="Courier" w:hAnsi="Courier"/>
+          <w:highlight w:val="lightGray"/>
+        </w:rPr>
+        <w:t xml:space="preserve">missing" | </w:t>
+      </w:r>
+      <w:proofErr w:type="spellStart"/>
+      <w:r>
+        <w:rPr>
+          <w:rFonts w:ascii="Courier" w:hAnsi="Courier"/>
+          <w:highlight w:val="lightGray"/>
         </w:rPr>
         <w:t>awk</w:t>
       </w:r>
@@ -1107,26 +1488,23 @@
       <w:r>
         <w:rPr>
           <w:rFonts w:ascii="Courier" w:hAnsi="Courier"/>
-        </w:rPr>
-        <w:t xml:space="preserve"> '{ print $2 }'</w:t>
-      </w:r>
-      <w:r>
-        <w:rPr>
-          <w:rFonts w:ascii="Courier" w:hAnsi="Courier"/>
-        </w:rPr>
-        <w:t xml:space="preserve"> &gt; </w:t>
-      </w:r>
-      <w:proofErr w:type="spellStart"/>
-      <w:r>
-        <w:rPr>
-          <w:rFonts w:ascii="Courier" w:hAnsi="Courier"/>
-        </w:rPr>
-        <w:t>flip.chr</w:t>
-      </w:r>
-      <w:proofErr w:type="spellEnd"/>
-      <w:r>
-        <w:rPr>
-          <w:rFonts w:ascii="Courier" w:hAnsi="Courier"/>
+          <w:highlight w:val="lightGray"/>
+        </w:rPr>
+        <w:t xml:space="preserve"> '{ print $2 }' &gt; </w:t>
+      </w:r>
+      <w:proofErr w:type="spellStart"/>
+      <w:r>
+        <w:rPr>
+          <w:rFonts w:ascii="Courier" w:hAnsi="Courier"/>
+          <w:highlight w:val="lightGray"/>
+        </w:rPr>
+        <w:t>exclude.chr</w:t>
+      </w:r>
+      <w:proofErr w:type="spellEnd"/>
+      <w:r>
+        <w:rPr>
+          <w:rFonts w:ascii="Courier" w:hAnsi="Courier"/>
+          <w:highlight w:val="lightGray"/>
         </w:rPr>
         <w:t>${CHR}</w:t>
       </w:r>
@@ -1136,32 +1514,521 @@
         <w:ind w:firstLine="360"/>
         <w:rPr>
           <w:rFonts w:ascii="Courier" w:hAnsi="Courier"/>
-        </w:rPr>
-      </w:pPr>
-    </w:p>
-    <w:p>
-      <w:pPr>
-        <w:ind w:firstLine="360"/>
-      </w:pPr>
-      <w:r>
-        <w:t xml:space="preserve">To obtain the </w:t>
-      </w:r>
-      <w:proofErr w:type="gramStart"/>
-      <w:r>
-        <w:t>sites which</w:t>
-      </w:r>
-      <w:proofErr w:type="gramEnd"/>
-      <w:r>
-        <w:t xml:space="preserve"> have other problems, we do the same thing and keep these in a similar file. </w:t>
-      </w:r>
-    </w:p>
-    <w:p>
-      <w:pPr>
-        <w:ind w:firstLine="360"/>
-        <w:rPr>
-          <w:rFonts w:ascii="Courier" w:hAnsi="Courier"/>
-        </w:rPr>
-      </w:pPr>
+          <w:highlight w:val="lightGray"/>
+        </w:rPr>
+      </w:pPr>
+    </w:p>
+    <w:p>
+      <w:pPr>
+        <w:ind w:firstLine="360"/>
+        <w:rPr>
+          <w:rFonts w:ascii="Courier" w:hAnsi="Courier"/>
+        </w:rPr>
+      </w:pPr>
+      <w:proofErr w:type="gramStart"/>
+      <w:r>
+        <w:rPr>
+          <w:rFonts w:ascii="Courier" w:hAnsi="Courier"/>
+          <w:highlight w:val="lightGray"/>
+        </w:rPr>
+        <w:t>done</w:t>
+      </w:r>
+      <w:proofErr w:type="gramEnd"/>
+    </w:p>
+    <w:p>
+      <w:pPr>
+        <w:ind w:firstLine="360"/>
+      </w:pPr>
+    </w:p>
+    <w:p>
+      <w:pPr>
+        <w:ind w:firstLine="360"/>
+      </w:pPr>
+      <w:r>
+        <w:t xml:space="preserve">These </w:t>
+      </w:r>
+      <w:proofErr w:type="spellStart"/>
+      <w:r>
+        <w:t>SNPs</w:t>
+      </w:r>
+      <w:proofErr w:type="spellEnd"/>
+      <w:r>
+        <w:t xml:space="preserve"> will need to be outright excluded. </w:t>
+      </w:r>
+    </w:p>
+    <w:p>
+      <w:pPr>
+        <w:ind w:firstLine="360"/>
+      </w:pPr>
+    </w:p>
+    <w:p>
+      <w:pPr>
+        <w:ind w:firstLine="360"/>
+      </w:pPr>
+      <w:r>
+        <w:t>We then go to Plink in order to</w:t>
+      </w:r>
+      <w:r>
+        <w:t xml:space="preserve"> flip these problem positions using two files listed below. </w:t>
+      </w:r>
+    </w:p>
+    <w:p>
+      <w:pPr>
+        <w:ind w:firstLine="360"/>
+      </w:pPr>
+    </w:p>
+    <w:p>
+      <w:pPr>
+        <w:rPr>
+          <w:rFonts w:ascii="Courier" w:hAnsi="Courier"/>
+          <w:sz w:val="20"/>
+        </w:rPr>
+      </w:pPr>
+      <w:proofErr w:type="gramStart"/>
+      <w:r>
+        <w:rPr>
+          <w:rFonts w:ascii="Courier" w:hAnsi="Courier"/>
+          <w:sz w:val="20"/>
+        </w:rPr>
+        <w:t>app</w:t>
+      </w:r>
+      <w:proofErr w:type="gramEnd"/>
+      <w:r>
+        <w:rPr>
+          <w:rFonts w:ascii="Courier" w:hAnsi="Courier"/>
+          <w:sz w:val="20"/>
+        </w:rPr>
+        <w:t>/</w:t>
+      </w:r>
+      <w:proofErr w:type="spellStart"/>
+      <w:r>
+        <w:rPr>
+          <w:rFonts w:ascii="Courier" w:hAnsi="Courier"/>
+          <w:sz w:val="20"/>
+        </w:rPr>
+        <w:t>flip_strands.sh</w:t>
+      </w:r>
+      <w:proofErr w:type="spellEnd"/>
+    </w:p>
+    <w:p>
+      <w:pPr>
+        <w:rPr>
+          <w:rFonts w:ascii="Courier" w:hAnsi="Courier"/>
+          <w:sz w:val="20"/>
+        </w:rPr>
+      </w:pPr>
+    </w:p>
+    <w:p>
+      <w:pPr>
+        <w:rPr>
+          <w:rFonts w:ascii="Courier" w:hAnsi="Courier"/>
+          <w:sz w:val="20"/>
+        </w:rPr>
+      </w:pPr>
+      <w:proofErr w:type="gramStart"/>
+      <w:r>
+        <w:rPr>
+          <w:rFonts w:ascii="Courier" w:hAnsi="Courier"/>
+          <w:sz w:val="20"/>
+        </w:rPr>
+        <w:t>app</w:t>
+      </w:r>
+      <w:proofErr w:type="gramEnd"/>
+      <w:r>
+        <w:rPr>
+          <w:rFonts w:ascii="Courier" w:hAnsi="Courier"/>
+          <w:sz w:val="20"/>
+        </w:rPr>
+        <w:t>/</w:t>
+      </w:r>
+      <w:proofErr w:type="spellStart"/>
+      <w:r>
+        <w:rPr>
+          <w:rFonts w:ascii="Courier" w:hAnsi="Courier"/>
+          <w:sz w:val="20"/>
+        </w:rPr>
+        <w:t>m_flip_strands.sh</w:t>
+      </w:r>
+      <w:proofErr w:type="spellEnd"/>
+    </w:p>
+    <w:p>
+      <w:pPr>
+        <w:rPr>
+          <w:rFonts w:ascii="Courier" w:hAnsi="Courier"/>
+          <w:sz w:val="20"/>
+        </w:rPr>
+      </w:pPr>
+    </w:p>
+    <w:p>
+      <w:r>
+        <w:rPr>
+          <w:sz w:val="20"/>
+        </w:rPr>
+        <w:tab/>
+      </w:r>
+    </w:p>
+    <w:p>
+      <w:pPr>
+        <w:ind w:firstLine="720"/>
+      </w:pPr>
+      <w:r>
+        <w:t xml:space="preserve">These take in the flipped </w:t>
+      </w:r>
+      <w:proofErr w:type="spellStart"/>
+      <w:r>
+        <w:t>SNPs</w:t>
+      </w:r>
+      <w:proofErr w:type="spellEnd"/>
+      <w:r>
+        <w:t xml:space="preserve"> and flip them in the bed files, then rewrite the bed files with the flipped </w:t>
+      </w:r>
+      <w:proofErr w:type="spellStart"/>
+      <w:r>
+        <w:t>SNPs</w:t>
+      </w:r>
+      <w:proofErr w:type="spellEnd"/>
+      <w:r>
+        <w:t xml:space="preserve">. </w:t>
+      </w:r>
+    </w:p>
+    <w:p>
+      <w:pPr>
+        <w:ind w:firstLine="720"/>
+      </w:pPr>
+    </w:p>
+    <w:p>
+      <w:pPr>
+        <w:ind w:firstLine="720"/>
+      </w:pPr>
+      <w:r>
+        <w:t xml:space="preserve">We then check one more time for strand alignment issues.  We modify the </w:t>
+      </w:r>
+    </w:p>
+    <w:p>
+      <w:pPr>
+        <w:ind w:firstLine="720"/>
+      </w:pPr>
+    </w:p>
+    <w:p>
+      <w:pPr>
+        <w:rPr>
+          <w:rFonts w:ascii="Courier" w:hAnsi="Courier"/>
+          <w:sz w:val="20"/>
+        </w:rPr>
+      </w:pPr>
+      <w:proofErr w:type="gramStart"/>
+      <w:r>
+        <w:rPr>
+          <w:rFonts w:ascii="Courier" w:hAnsi="Courier"/>
+          <w:sz w:val="20"/>
+        </w:rPr>
+        <w:t>app</w:t>
+      </w:r>
+      <w:proofErr w:type="gramEnd"/>
+      <w:r>
+        <w:rPr>
+          <w:rFonts w:ascii="Courier" w:hAnsi="Courier"/>
+          <w:sz w:val="20"/>
+        </w:rPr>
+        <w:t>/</w:t>
+      </w:r>
+      <w:proofErr w:type="spellStart"/>
+      <w:r>
+        <w:rPr>
+          <w:rFonts w:ascii="Courier" w:hAnsi="Courier"/>
+          <w:sz w:val="20"/>
+        </w:rPr>
+        <w:fldChar w:fldCharType="begin"/>
+      </w:r>
+      <w:r>
+        <w:rPr>
+          <w:rFonts w:ascii="Courier" w:hAnsi="Courier"/>
+          <w:sz w:val="20"/>
+        </w:rPr>
+        <w:instrText xml:space="preserve"> HYPERLINK "https://github.com/Chris1221/impute/blob/master/app/align_check.sh" </w:instrText>
+      </w:r>
+      <w:r>
+        <w:rPr>
+          <w:rFonts w:ascii="Courier" w:hAnsi="Courier"/>
+          <w:sz w:val="20"/>
+        </w:rPr>
+      </w:r>
+      <w:r>
+        <w:rPr>
+          <w:rFonts w:ascii="Courier" w:hAnsi="Courier"/>
+          <w:sz w:val="20"/>
+        </w:rPr>
+        <w:fldChar w:fldCharType="separate"/>
+      </w:r>
+      <w:r>
+        <w:rPr>
+          <w:rStyle w:val="Hyperlink"/>
+          <w:rFonts w:ascii="Courier" w:hAnsi="Courier"/>
+          <w:sz w:val="20"/>
+        </w:rPr>
+        <w:t>align_check.sh</w:t>
+      </w:r>
+      <w:proofErr w:type="spellEnd"/>
+      <w:r>
+        <w:rPr>
+          <w:rFonts w:ascii="Courier" w:hAnsi="Courier"/>
+          <w:sz w:val="20"/>
+        </w:rPr>
+        <w:fldChar w:fldCharType="end"/>
+      </w:r>
+    </w:p>
+    <w:p>
+      <w:pPr>
+        <w:rPr>
+          <w:rFonts w:ascii="Courier" w:hAnsi="Courier"/>
+          <w:sz w:val="20"/>
+        </w:rPr>
+      </w:pPr>
+    </w:p>
+    <w:p>
+      <w:pPr>
+        <w:rPr>
+          <w:rFonts w:ascii="Courier" w:hAnsi="Courier"/>
+          <w:sz w:val="20"/>
+        </w:rPr>
+      </w:pPr>
+      <w:proofErr w:type="gramStart"/>
+      <w:r>
+        <w:rPr>
+          <w:rFonts w:ascii="Courier" w:hAnsi="Courier"/>
+          <w:sz w:val="20"/>
+        </w:rPr>
+        <w:t>app</w:t>
+      </w:r>
+      <w:proofErr w:type="gramEnd"/>
+      <w:r>
+        <w:rPr>
+          <w:rFonts w:ascii="Courier" w:hAnsi="Courier"/>
+          <w:sz w:val="20"/>
+        </w:rPr>
+        <w:t>/</w:t>
+      </w:r>
+      <w:proofErr w:type="spellStart"/>
+      <w:r>
+        <w:rPr>
+          <w:rFonts w:ascii="Courier" w:hAnsi="Courier"/>
+          <w:sz w:val="20"/>
+        </w:rPr>
+        <w:fldChar w:fldCharType="begin"/>
+      </w:r>
+      <w:r>
+        <w:rPr>
+          <w:rFonts w:ascii="Courier" w:hAnsi="Courier"/>
+          <w:sz w:val="20"/>
+        </w:rPr>
+        <w:instrText xml:space="preserve"> HYPERLINK "https://github.com/Chris1221/impute/blob/master/app/m_align_check.sh" </w:instrText>
+      </w:r>
+      <w:r>
+        <w:rPr>
+          <w:rFonts w:ascii="Courier" w:hAnsi="Courier"/>
+          <w:sz w:val="20"/>
+        </w:rPr>
+      </w:r>
+      <w:r>
+        <w:rPr>
+          <w:rFonts w:ascii="Courier" w:hAnsi="Courier"/>
+          <w:sz w:val="20"/>
+        </w:rPr>
+        <w:fldChar w:fldCharType="separate"/>
+      </w:r>
+      <w:r>
+        <w:rPr>
+          <w:rStyle w:val="Hyperlink"/>
+          <w:rFonts w:ascii="Courier" w:hAnsi="Courier"/>
+          <w:sz w:val="20"/>
+        </w:rPr>
+        <w:t>m_align_check.sh</w:t>
+      </w:r>
+      <w:proofErr w:type="spellEnd"/>
+      <w:r>
+        <w:rPr>
+          <w:rFonts w:ascii="Courier" w:hAnsi="Courier"/>
+          <w:sz w:val="20"/>
+        </w:rPr>
+        <w:fldChar w:fldCharType="end"/>
+      </w:r>
+    </w:p>
+    <w:p/>
+    <w:p>
+      <w:pPr>
+        <w:ind w:firstLine="720"/>
+      </w:pPr>
+      <w:proofErr w:type="gramStart"/>
+      <w:r>
+        <w:t>to</w:t>
+      </w:r>
+      <w:proofErr w:type="gramEnd"/>
+      <w:r>
+        <w:t xml:space="preserve"> have a different variable name. We also exclude the missing </w:t>
+      </w:r>
+      <w:proofErr w:type="spellStart"/>
+      <w:r>
+        <w:t>SNPs</w:t>
+      </w:r>
+      <w:proofErr w:type="spellEnd"/>
+      <w:r>
+        <w:t xml:space="preserve"> from before.  </w:t>
+      </w:r>
+    </w:p>
+    <w:p>
+      <w:pPr>
+        <w:ind w:firstLine="360"/>
+        <w:rPr>
+          <w:rFonts w:ascii="Courier" w:hAnsi="Courier"/>
+        </w:rPr>
+      </w:pPr>
+    </w:p>
+    <w:p>
+      <w:pPr>
+        <w:rPr>
+          <w:rFonts w:ascii="Courier" w:hAnsi="Courier"/>
+          <w:sz w:val="20"/>
+        </w:rPr>
+      </w:pPr>
+      <w:proofErr w:type="gramStart"/>
+      <w:r>
+        <w:rPr>
+          <w:rFonts w:ascii="Courier" w:hAnsi="Courier"/>
+          <w:sz w:val="20"/>
+        </w:rPr>
+        <w:t>app</w:t>
+      </w:r>
+      <w:proofErr w:type="gramEnd"/>
+      <w:r>
+        <w:rPr>
+          <w:rFonts w:ascii="Courier" w:hAnsi="Courier"/>
+          <w:sz w:val="20"/>
+        </w:rPr>
+        <w:t>/</w:t>
+      </w:r>
+      <w:hyperlink r:id="rId6" w:history="1">
+        <w:r>
+          <w:rPr>
+            <w:rStyle w:val="Hyperlink"/>
+            <w:rFonts w:ascii="Courier" w:hAnsi="Courier"/>
+            <w:sz w:val="20"/>
+          </w:rPr>
+          <w:t>align_check</w:t>
+        </w:r>
+        <w:r>
+          <w:rPr>
+            <w:rStyle w:val="Hyperlink"/>
+            <w:rFonts w:ascii="Courier" w:hAnsi="Courier"/>
+            <w:sz w:val="20"/>
+          </w:rPr>
+          <w:t>2</w:t>
+        </w:r>
+        <w:r>
+          <w:rPr>
+            <w:rStyle w:val="Hyperlink"/>
+            <w:rFonts w:ascii="Courier" w:hAnsi="Courier"/>
+            <w:sz w:val="20"/>
+          </w:rPr>
+          <w:t>.sh</w:t>
+        </w:r>
+      </w:hyperlink>
+    </w:p>
+    <w:p>
+      <w:pPr>
+        <w:tabs>
+          <w:tab w:val="left" w:pos="1760"/>
+        </w:tabs>
+        <w:rPr>
+          <w:rFonts w:ascii="Courier" w:hAnsi="Courier"/>
+          <w:sz w:val="20"/>
+        </w:rPr>
+      </w:pPr>
+      <w:r>
+        <w:rPr>
+          <w:rFonts w:ascii="Courier" w:hAnsi="Courier"/>
+          <w:sz w:val="20"/>
+        </w:rPr>
+        <w:tab/>
+      </w:r>
+    </w:p>
+    <w:p>
+      <w:pPr>
+        <w:rPr>
+          <w:rFonts w:ascii="Courier" w:hAnsi="Courier"/>
+          <w:sz w:val="20"/>
+        </w:rPr>
+      </w:pPr>
+      <w:proofErr w:type="gramStart"/>
+      <w:r>
+        <w:rPr>
+          <w:rFonts w:ascii="Courier" w:hAnsi="Courier"/>
+          <w:sz w:val="20"/>
+        </w:rPr>
+        <w:t>app</w:t>
+      </w:r>
+      <w:proofErr w:type="gramEnd"/>
+      <w:r>
+        <w:rPr>
+          <w:rFonts w:ascii="Courier" w:hAnsi="Courier"/>
+          <w:sz w:val="20"/>
+        </w:rPr>
+        <w:t>/</w:t>
+      </w:r>
+      <w:hyperlink r:id="rId7" w:history="1">
+        <w:r>
+          <w:rPr>
+            <w:rStyle w:val="Hyperlink"/>
+            <w:rFonts w:ascii="Courier" w:hAnsi="Courier"/>
+            <w:sz w:val="20"/>
+          </w:rPr>
+          <w:t>m_align_check</w:t>
+        </w:r>
+        <w:r>
+          <w:rPr>
+            <w:rStyle w:val="Hyperlink"/>
+            <w:rFonts w:ascii="Courier" w:hAnsi="Courier"/>
+            <w:sz w:val="20"/>
+          </w:rPr>
+          <w:t>2</w:t>
+        </w:r>
+        <w:r>
+          <w:rPr>
+            <w:rStyle w:val="Hyperlink"/>
+            <w:rFonts w:ascii="Courier" w:hAnsi="Courier"/>
+            <w:sz w:val="20"/>
+          </w:rPr>
+          <w:t>.sh</w:t>
+        </w:r>
+      </w:hyperlink>
+    </w:p>
+    <w:p>
+      <w:pPr>
+        <w:rPr>
+          <w:rFonts w:ascii="Courier" w:hAnsi="Courier"/>
+          <w:sz w:val="20"/>
+        </w:rPr>
+      </w:pPr>
+    </w:p>
+    <w:p>
+      <w:pPr>
+        <w:ind w:firstLine="720"/>
+      </w:pPr>
+      <w:r>
+        <w:t>This took care of some of the strand issues, but not all of them. We then exclude all of the remaining strand issues, because flipping them again will not have any additional effect.</w:t>
+      </w:r>
+    </w:p>
+    <w:p>
+      <w:pPr>
+        <w:ind w:firstLine="720"/>
+      </w:pPr>
+    </w:p>
+    <w:p>
+      <w:pPr>
+        <w:ind w:firstLine="720"/>
+      </w:pPr>
+      <w:r>
+        <w:t xml:space="preserve">We then move on to the actual pre-phasing. </w:t>
+      </w:r>
     </w:p>
     <w:p>
       <w:pPr>

</xml_diff>